<commit_message>
Added the statistics class and methods
</commit_message>
<xml_diff>
--- a/CMP1903_A1_2324/OOP Report 2.docx
+++ b/CMP1903_A1_2324/OOP Report 2.docx
@@ -347,8 +347,13 @@
       <w:pPr>
         <w:ind w:left="-5" w:hanging="10"/>
       </w:pPr>
-      <w:r>
-        <w:t xml:space="preserve">All of the elements in a section must be checked for it to be considered for that grade (this isn’t guaranteed though). All previous elements must also be complete for a grade to be considered. </w:t>
+      <w:proofErr w:type="gramStart"/>
+      <w:r>
+        <w:t>All of</w:t>
+      </w:r>
+      <w:proofErr w:type="gramEnd"/>
+      <w:r>
+        <w:t xml:space="preserve"> the elements in a section must be checked for it to be considered for that grade (this isn’t guaranteed though). All previous elements must also be complete for a grade to be considered. </w:t>
       </w:r>
     </w:p>
     <w:p>
@@ -493,7 +498,7 @@
           </w:tcPr>
           <w:p>
             <w:r>
-              <w:t>No</w:t>
+              <w:t>Yes</w:t>
             </w:r>
           </w:p>
         </w:tc>
@@ -530,7 +535,7 @@
           </w:tcPr>
           <w:p>
             <w:r>
-              <w:t>No</w:t>
+              <w:t>Yes</w:t>
             </w:r>
           </w:p>
         </w:tc>
@@ -672,7 +677,7 @@
           </w:tcPr>
           <w:p>
             <w:r>
-              <w:t>No</w:t>
+              <w:t>Yes</w:t>
             </w:r>
           </w:p>
         </w:tc>
@@ -709,7 +714,7 @@
           </w:tcPr>
           <w:p>
             <w:r>
-              <w:t>No</w:t>
+              <w:t>Yes</w:t>
             </w:r>
           </w:p>
         </w:tc>
@@ -746,7 +751,7 @@
           </w:tcPr>
           <w:p>
             <w:r>
-              <w:t>No</w:t>
+              <w:t>Yes</w:t>
             </w:r>
           </w:p>
         </w:tc>
@@ -783,7 +788,7 @@
           </w:tcPr>
           <w:p>
             <w:r>
-              <w:t>No</w:t>
+              <w:t>Yes</w:t>
             </w:r>
           </w:p>
         </w:tc>
@@ -820,7 +825,7 @@
           </w:tcPr>
           <w:p>
             <w:r>
-              <w:t>No</w:t>
+              <w:t>Yes</w:t>
             </w:r>
           </w:p>
         </w:tc>
@@ -1002,7 +1007,7 @@
           </w:tcPr>
           <w:p>
             <w:r>
-              <w:t>No</w:t>
+              <w:t>Yes</w:t>
             </w:r>
           </w:p>
         </w:tc>
@@ -1039,7 +1044,7 @@
           </w:tcPr>
           <w:p>
             <w:r>
-              <w:t>No</w:t>
+              <w:t>Yes</w:t>
             </w:r>
           </w:p>
         </w:tc>
@@ -1076,7 +1081,7 @@
           </w:tcPr>
           <w:p>
             <w:r>
-              <w:t>No</w:t>
+              <w:t>Yes</w:t>
             </w:r>
           </w:p>
         </w:tc>
@@ -1113,7 +1118,7 @@
           </w:tcPr>
           <w:p>
             <w:r>
-              <w:t>No</w:t>
+              <w:t>Yes</w:t>
             </w:r>
           </w:p>
         </w:tc>
@@ -1150,7 +1155,7 @@
           </w:tcPr>
           <w:p>
             <w:r>
-              <w:t>No</w:t>
+              <w:t>Yes</w:t>
             </w:r>
           </w:p>
         </w:tc>
@@ -1171,7 +1176,17 @@
           </w:tcPr>
           <w:p>
             <w:r>
-              <w:t>Testing class uses verification methods in code (such as debug.assert()) to check code.</w:t>
+              <w:t xml:space="preserve">Testing class uses verification methods in code (such as </w:t>
+            </w:r>
+            <w:proofErr w:type="spellStart"/>
+            <w:proofErr w:type="gramStart"/>
+            <w:r>
+              <w:t>debug.assert</w:t>
+            </w:r>
+            <w:proofErr w:type="spellEnd"/>
+            <w:proofErr w:type="gramEnd"/>
+            <w:r>
+              <w:t>()) to check code.</w:t>
             </w:r>
           </w:p>
         </w:tc>
@@ -1288,7 +1303,7 @@
           </w:tcPr>
           <w:p>
             <w:r>
-              <w:t>No</w:t>
+              <w:t>Yes</w:t>
             </w:r>
           </w:p>
         </w:tc>

</xml_diff>

<commit_message>
Minor touch up on code
</commit_message>
<xml_diff>
--- a/CMP1903_A1_2324/OOP Report 2.docx
+++ b/CMP1903_A1_2324/OOP Report 2.docx
@@ -347,13 +347,8 @@
       <w:pPr>
         <w:ind w:left="-5" w:hanging="10"/>
       </w:pPr>
-      <w:proofErr w:type="gramStart"/>
-      <w:r>
-        <w:t>All of</w:t>
-      </w:r>
-      <w:proofErr w:type="gramEnd"/>
-      <w:r>
-        <w:t xml:space="preserve"> the elements in a section must be checked for it to be considered for that grade (this isn’t guaranteed though). All previous elements must also be complete for a grade to be considered. </w:t>
+      <w:r>
+        <w:t xml:space="preserve">All of the elements in a section must be checked for it to be considered for that grade (this isn’t guaranteed though). All previous elements must also be complete for a grade to be considered. </w:t>
       </w:r>
     </w:p>
     <w:p>
@@ -572,7 +567,7 @@
           </w:tcPr>
           <w:p>
             <w:r>
-              <w:t>No</w:t>
+              <w:t>Yes</w:t>
             </w:r>
           </w:p>
         </w:tc>
@@ -883,9 +878,6 @@
           </w:tcPr>
           <w:p>
             <w:r>
-              <w:t xml:space="preserve"> </w:t>
-            </w:r>
-            <w:r>
               <w:t>A Statistics class is used</w:t>
             </w:r>
           </w:p>
@@ -1044,7 +1036,7 @@
           </w:tcPr>
           <w:p>
             <w:r>
-              <w:t>Yes</w:t>
+              <w:t>No</w:t>
             </w:r>
           </w:p>
         </w:tc>
@@ -1179,12 +1171,10 @@
               <w:t xml:space="preserve">Testing class uses verification methods in code (such as </w:t>
             </w:r>
             <w:proofErr w:type="spellStart"/>
-            <w:proofErr w:type="gramStart"/>
             <w:r>
               <w:t>debug.assert</w:t>
             </w:r>
             <w:proofErr w:type="spellEnd"/>
-            <w:proofErr w:type="gramEnd"/>
             <w:r>
               <w:t>()) to check code.</w:t>
             </w:r>
@@ -1377,7 +1367,7 @@
           </w:tcPr>
           <w:p>
             <w:r>
-              <w:t>No</w:t>
+              <w:t>Yes</w:t>
             </w:r>
           </w:p>
         </w:tc>
@@ -1415,7 +1405,7 @@
           </w:tcPr>
           <w:p>
             <w:r>
-              <w:t>No</w:t>
+              <w:t>Yes</w:t>
             </w:r>
           </w:p>
         </w:tc>

</xml_diff>

<commit_message>
Final code commit, including testing class changes.
</commit_message>
<xml_diff>
--- a/CMP1903_A1_2324/OOP Report 2.docx
+++ b/CMP1903_A1_2324/OOP Report 2.docx
@@ -71,6 +71,14 @@
       <w:r>
         <w:t xml:space="preserve">epository URL: </w:t>
       </w:r>
+      <w:hyperlink r:id="rId5" w:history="1">
+        <w:r>
+          <w:rPr>
+            <w:rStyle w:val="Hyperlink"/>
+          </w:rPr>
+          <w:t>https://github.com/rapidslayer101/OOP-Ass2</w:t>
+        </w:r>
+      </w:hyperlink>
     </w:p>
     <w:p>
       <w:pPr>
@@ -86,16 +94,7 @@
         <w:t xml:space="preserve">Video URL: </w:t>
       </w:r>
     </w:p>
-    <w:p>
-      <w:pPr>
-        <w:ind w:left="-5" w:hanging="10"/>
-      </w:pPr>
-    </w:p>
-    <w:p>
-      <w:pPr>
-        <w:ind w:left="-5" w:hanging="10"/>
-      </w:pPr>
-    </w:p>
+    <w:p/>
     <w:p>
       <w:pPr>
         <w:ind w:left="-5" w:hanging="10"/>
@@ -347,8 +346,13 @@
       <w:pPr>
         <w:ind w:left="-5" w:hanging="10"/>
       </w:pPr>
-      <w:r>
-        <w:t xml:space="preserve">All of the elements in a section must be checked for it to be considered for that grade (this isn’t guaranteed though). All previous elements must also be complete for a grade to be considered. </w:t>
+      <w:proofErr w:type="gramStart"/>
+      <w:r>
+        <w:t>All of</w:t>
+      </w:r>
+      <w:proofErr w:type="gramEnd"/>
+      <w:r>
+        <w:t xml:space="preserve"> the elements in a section must be checked for it to be considered for that grade (this isn’t guaranteed though). All previous elements must also be complete for a grade to be considered. </w:t>
       </w:r>
     </w:p>
     <w:p>
@@ -620,7 +624,6 @@
         <w:ind w:left="-5" w:hanging="10"/>
       </w:pPr>
       <w:r>
-        <w:lastRenderedPageBreak/>
         <w:t xml:space="preserve">2:2 standard: </w:t>
       </w:r>
     </w:p>
@@ -656,6 +659,7 @@
           </w:tcPr>
           <w:p>
             <w:r>
+              <w:lastRenderedPageBreak/>
               <w:t>The rules of the Sevens Out game, as specified, are implemented.</w:t>
             </w:r>
           </w:p>
@@ -857,7 +861,7 @@
           </w:tcPr>
           <w:p>
             <w:r>
-              <w:t>No</w:t>
+              <w:t>Yes</w:t>
             </w:r>
           </w:p>
         </w:tc>
@@ -1036,7 +1040,7 @@
           </w:tcPr>
           <w:p>
             <w:r>
-              <w:t>No</w:t>
+              <w:t>Yes</w:t>
             </w:r>
           </w:p>
         </w:tc>
@@ -1171,10 +1175,12 @@
               <w:t xml:space="preserve">Testing class uses verification methods in code (such as </w:t>
             </w:r>
             <w:proofErr w:type="spellStart"/>
+            <w:proofErr w:type="gramStart"/>
             <w:r>
               <w:t>debug.assert</w:t>
             </w:r>
             <w:proofErr w:type="spellEnd"/>
+            <w:proofErr w:type="gramEnd"/>
             <w:r>
               <w:t>()) to check code.</w:t>
             </w:r>
@@ -1192,7 +1198,7 @@
           </w:tcPr>
           <w:p>
             <w:r>
-              <w:t>No</w:t>
+              <w:t>Yes</w:t>
             </w:r>
           </w:p>
         </w:tc>
@@ -1388,7 +1394,6 @@
           </w:tcPr>
           <w:p>
             <w:r>
-              <w:lastRenderedPageBreak/>
               <w:t>protected access control is used in class hierarchy</w:t>
             </w:r>
           </w:p>
@@ -1426,6 +1431,7 @@
           </w:tcPr>
           <w:p>
             <w:r>
+              <w:lastRenderedPageBreak/>
               <w:t>The Testing class implements a way to record testing data (through a log file for example)</w:t>
             </w:r>
           </w:p>
@@ -1442,7 +1448,7 @@
           </w:tcPr>
           <w:p>
             <w:r>
-              <w:t>No</w:t>
+              <w:t>Yes</w:t>
             </w:r>
           </w:p>
         </w:tc>

</xml_diff>